<commit_message>
modify(docs) add directory tree img
</commit_message>
<xml_diff>
--- a/모바일웹서비스 프로젝트_공통평가 01_수행 결과 보고서.docx
+++ b/모바일웹서비스 프로젝트_공통평가 01_수행 결과 보고서.docx
@@ -90,7 +90,6 @@
         <w:jc w:val="left"/>
         <w:outlineLvl w:val="0"/>
         <w:rPr>
-          <w:rFonts w:hint="eastAsia"/>
           <w:b/>
           <w:sz w:val="28"/>
           <w:szCs w:val="28"/>
@@ -899,6 +898,21 @@
                 <w:szCs w:val="12"/>
               </w:rPr>
             </w:pPr>
+            <w:r>
+              <w:rPr>
+                <w:rFonts w:cs="Times New Roman"/>
+                <w:noProof/>
+                <w:color w:val="auto"/>
+                <w:kern w:val="2"/>
+                <w:sz w:val="12"/>
+                <w:szCs w:val="12"/>
+              </w:rPr>
+              <w:pict w14:anchorId="7C3A8A43">
+                <v:shape id="_x0000_i1041" type="#_x0000_t75" style="width:105.65pt;height:25.75pt;visibility:visible;mso-wrap-style:square">
+                  <v:imagedata r:id="rId8" o:title=""/>
+                </v:shape>
+              </w:pict>
+            </w:r>
           </w:p>
         </w:tc>
       </w:tr>
@@ -1397,8 +1411,8 @@
                 <w:szCs w:val="12"/>
               </w:rPr>
               <w:pict w14:anchorId="55C5AE92">
-                <v:shape id="_x0000_i1040" type="#_x0000_t75" alt="A close-up of a computer screen&#10;&#10;AI-generated content may be incorrect." style="width:106.15pt;height:37.85pt;visibility:visible;mso-wrap-style:square">
-                  <v:imagedata r:id="rId8" o:title="A close-up of a computer screen&#10;&#10;AI-generated content may be incorrect"/>
+                <v:shape id="_x0000_i1040" type="#_x0000_t75" alt="A close-up of a computer screen&#13;&#10;&#13;&#10;AI-generated content may be incorrect." style="width:106.15pt;height:37.85pt;visibility:visible;mso-wrap-style:square;mso-width-percent:0;mso-height-percent:0;mso-width-percent:0;mso-height-percent:0">
+                  <v:imagedata r:id="rId9" o:title="A close-up of a computer screen&#13;&#10;&#13;&#10;AI-generated content may be incorrect"/>
                 </v:shape>
               </w:pict>
             </w:r>
@@ -1412,8 +1426,8 @@
                 <w:szCs w:val="12"/>
               </w:rPr>
               <w:pict w14:anchorId="6921EFA1">
-                <v:shape id="Picture 2" o:spid="_x0000_i1039" type="#_x0000_t75" style="width:106.15pt;height:35.2pt;visibility:visible;mso-wrap-style:square">
-                  <v:imagedata r:id="rId9" o:title=""/>
+                <v:shape id="Picture 2" o:spid="_x0000_i1039" type="#_x0000_t75" alt="" style="width:106.15pt;height:35.2pt;visibility:visible;mso-wrap-style:square;mso-width-percent:0;mso-height-percent:0;mso-width-percent:0;mso-height-percent:0">
+                  <v:imagedata r:id="rId10" o:title=""/>
                 </v:shape>
               </w:pict>
             </w:r>
@@ -1609,8 +1623,8 @@
                 <w:szCs w:val="12"/>
               </w:rPr>
               <w:pict w14:anchorId="72689EF7">
-                <v:shape id="Picture 3" o:spid="_x0000_i1038" type="#_x0000_t75" alt="A computer screen with white text&#10;&#10;AI-generated content may be incorrect." style="width:106.15pt;height:39.4pt;visibility:visible;mso-wrap-style:square">
-                  <v:imagedata r:id="rId10" o:title="A computer screen with white text&#10;&#10;AI-generated content may be incorrect"/>
+                <v:shape id="Picture 3" o:spid="_x0000_i1038" type="#_x0000_t75" alt="A computer screen with white text&#13;&#10;&#13;&#10;AI-generated content may be incorrect." style="width:106.15pt;height:39.4pt;visibility:visible;mso-wrap-style:square;mso-width-percent:0;mso-height-percent:0;mso-width-percent:0;mso-height-percent:0">
+                  <v:imagedata r:id="rId11" o:title="A computer screen with white text&#13;&#10;&#13;&#10;AI-generated content may be incorrect"/>
                 </v:shape>
               </w:pict>
             </w:r>
@@ -1739,7 +1753,7 @@
               </w:rPr>
               <w:t xml:space="preserve">제출 : </w:t>
             </w:r>
-            <w:hyperlink r:id="rId11" w:history="1">
+            <w:hyperlink r:id="rId12" w:history="1">
               <w:r>
                 <w:rPr>
                   <w:rStyle w:val="Hyperlink"/>
@@ -1823,8 +1837,8 @@
                 <w:szCs w:val="12"/>
               </w:rPr>
               <w:pict w14:anchorId="40D30B29">
-                <v:shape id="Picture 4" o:spid="_x0000_i1037" type="#_x0000_t75" alt="A screenshot of a computer&#10;&#10;AI-generated content may be incorrect." style="width:106.15pt;height:47.3pt;visibility:visible;mso-wrap-style:square">
-                  <v:imagedata r:id="rId12" o:title="A screenshot of a computer&#10;&#10;AI-generated content may be incorrect"/>
+                <v:shape id="Picture 4" o:spid="_x0000_i1037" type="#_x0000_t75" alt="A screenshot of a computer&#13;&#10;&#13;&#10;AI-generated content may be incorrect." style="width:106.15pt;height:47.3pt;visibility:visible;mso-wrap-style:square;mso-width-percent:0;mso-height-percent:0;mso-width-percent:0;mso-height-percent:0">
+                  <v:imagedata r:id="rId13" o:title="A screenshot of a computer&#13;&#10;&#13;&#10;AI-generated content may be incorrect"/>
                 </v:shape>
               </w:pict>
             </w:r>
@@ -2072,8 +2086,8 @@
                 <w:szCs w:val="12"/>
               </w:rPr>
               <w:pict w14:anchorId="5A9A4938">
-                <v:shape id="Picture 5" o:spid="_x0000_i1036" type="#_x0000_t75" alt="A screenshot of a computer&#10;&#10;AI-generated content may be incorrect." style="width:106.15pt;height:103pt;visibility:visible;mso-wrap-style:square">
-                  <v:imagedata r:id="rId13" o:title="A screenshot of a computer&#10;&#10;AI-generated content may be incorrect"/>
+                <v:shape id="Picture 5" o:spid="_x0000_i1036" type="#_x0000_t75" alt="A screenshot of a computer&#13;&#10;&#13;&#10;AI-generated content may be incorrect." style="width:106.15pt;height:103pt;visibility:visible;mso-wrap-style:square;mso-width-percent:0;mso-height-percent:0;mso-width-percent:0;mso-height-percent:0">
+                  <v:imagedata r:id="rId14" o:title="A screenshot of a computer&#13;&#10;&#13;&#10;AI-generated content may be incorrect"/>
                 </v:shape>
               </w:pict>
             </w:r>
@@ -2298,8 +2312,8 @@
                 <w:szCs w:val="12"/>
               </w:rPr>
               <w:pict w14:anchorId="2F8A9A1E">
-                <v:shape id="Picture 6" o:spid="_x0000_i1035" type="#_x0000_t75" alt="A screenshot of a web service&#10;&#10;AI-generated content may be incorrect." style="width:106.15pt;height:80.95pt;visibility:visible;mso-wrap-style:square">
-                  <v:imagedata r:id="rId14" o:title="A screenshot of a web service&#10;&#10;AI-generated content may be incorrect"/>
+                <v:shape id="Picture 6" o:spid="_x0000_i1035" type="#_x0000_t75" alt="A screenshot of a web service&#13;&#10;&#13;&#10;AI-generated content may be incorrect." style="width:106.15pt;height:80.95pt;visibility:visible;mso-wrap-style:square;mso-width-percent:0;mso-height-percent:0;mso-width-percent:0;mso-height-percent:0">
+                  <v:imagedata r:id="rId15" o:title="A screenshot of a web service&#13;&#10;&#13;&#10;AI-generated content may be incorrect"/>
                 </v:shape>
               </w:pict>
             </w:r>
@@ -2501,8 +2515,8 @@
                 <w:szCs w:val="12"/>
               </w:rPr>
               <w:pict w14:anchorId="0853FB2F">
-                <v:shape id="Picture 7" o:spid="_x0000_i1034" type="#_x0000_t75" alt="A screen shot of a cell phone&#10;&#10;AI-generated content may be incorrect." style="width:106.15pt;height:223.9pt;visibility:visible;mso-wrap-style:square">
-                  <v:imagedata r:id="rId15" o:title="A screen shot of a cell phone&#10;&#10;AI-generated content may be incorrect"/>
+                <v:shape id="Picture 7" o:spid="_x0000_i1034" type="#_x0000_t75" alt="A screen shot of a cell phone&#13;&#10;&#13;&#10;AI-generated content may be incorrect." style="width:106.15pt;height:223.9pt;visibility:visible;mso-wrap-style:square;mso-width-percent:0;mso-height-percent:0;mso-width-percent:0;mso-height-percent:0">
+                  <v:imagedata r:id="rId16" o:title="A screen shot of a cell phone&#13;&#10;&#13;&#10;AI-generated content may be incorrect"/>
                 </v:shape>
               </w:pict>
             </w:r>
@@ -2727,8 +2741,8 @@
                 <w:szCs w:val="12"/>
               </w:rPr>
               <w:pict w14:anchorId="1B6545D9">
-                <v:shape id="Picture 8" o:spid="_x0000_i1033" type="#_x0000_t75" alt="A screenshot of a cell phone&#10;&#10;AI-generated content may be incorrect." style="width:106.15pt;height:223.9pt;visibility:visible;mso-wrap-style:square">
-                  <v:imagedata r:id="rId16" o:title="A screenshot of a cell phone&#10;&#10;AI-generated content may be incorrect"/>
+                <v:shape id="Picture 8" o:spid="_x0000_i1033" type="#_x0000_t75" alt="A screenshot of a cell phone&#13;&#10;&#13;&#10;AI-generated content may be incorrect." style="width:106.15pt;height:223.9pt;visibility:visible;mso-wrap-style:square;mso-width-percent:0;mso-height-percent:0;mso-width-percent:0;mso-height-percent:0">
+                  <v:imagedata r:id="rId17" o:title="A screenshot of a cell phone&#13;&#10;&#13;&#10;AI-generated content may be incorrect"/>
                 </v:shape>
               </w:pict>
             </w:r>
@@ -3141,8 +3155,8 @@
                 <w:szCs w:val="12"/>
               </w:rPr>
               <w:pict w14:anchorId="4F847547">
-                <v:shape id="Picture 9" o:spid="_x0000_i1032" type="#_x0000_t75" alt="A screen shot of a cell phone&#10;&#10;AI-generated content may be incorrect." style="width:106.15pt;height:225.45pt;visibility:visible;mso-wrap-style:square">
-                  <v:imagedata r:id="rId17" o:title="A screen shot of a cell phone&#10;&#10;AI-generated content may be incorrect"/>
+                <v:shape id="Picture 9" o:spid="_x0000_i1032" type="#_x0000_t75" alt="A screen shot of a cell phone&#13;&#10;&#13;&#10;AI-generated content may be incorrect." style="width:106.15pt;height:225.45pt;visibility:visible;mso-wrap-style:square;mso-width-percent:0;mso-height-percent:0;mso-width-percent:0;mso-height-percent:0">
+                  <v:imagedata r:id="rId18" o:title="A screen shot of a cell phone&#13;&#10;&#13;&#10;AI-generated content may be incorrect"/>
                 </v:shape>
               </w:pict>
             </w:r>
@@ -3361,8 +3375,8 @@
                 <w:szCs w:val="12"/>
               </w:rPr>
               <w:pict w14:anchorId="007959E1">
-                <v:shape id="_x0000_i1031" type="#_x0000_t75" style="width:106.15pt;height:97.25pt;visibility:visible;mso-wrap-style:square">
-                  <v:imagedata r:id="rId18" o:title=""/>
+                <v:shape id="_x0000_i1031" type="#_x0000_t75" alt="" style="width:106.15pt;height:97.25pt;visibility:visible;mso-wrap-style:square;mso-width-percent:0;mso-height-percent:0;mso-width-percent:0;mso-height-percent:0">
+                  <v:imagedata r:id="rId19" o:title=""/>
                 </v:shape>
               </w:pict>
             </w:r>
@@ -3581,8 +3595,8 @@
                 <w:szCs w:val="12"/>
               </w:rPr>
               <w:pict w14:anchorId="4CE0E8D1">
-                <v:shape id="_x0000_i1030" type="#_x0000_t75" style="width:105.65pt;height:60.95pt;visibility:visible;mso-wrap-style:square">
-                  <v:imagedata r:id="rId19" o:title=""/>
+                <v:shape id="_x0000_i1030" type="#_x0000_t75" alt="" style="width:105.65pt;height:60.95pt;visibility:visible;mso-wrap-style:square;mso-width-percent:0;mso-height-percent:0;mso-width-percent:0;mso-height-percent:0">
+                  <v:imagedata r:id="rId20" o:title=""/>
                 </v:shape>
               </w:pict>
             </w:r>
@@ -3700,9 +3714,9 @@
           <w:p>
             <w:pPr>
               <w:rPr>
-                <w:rFonts w:hint="eastAsia"/>
                 <w:sz w:val="12"/>
                 <w:szCs w:val="12"/>
+                <w:u w:val="single"/>
               </w:rPr>
             </w:pPr>
             <w:r>
@@ -3710,6 +3724,7 @@
                 <w:rFonts w:hint="eastAsia"/>
                 <w:sz w:val="12"/>
                 <w:szCs w:val="12"/>
+                <w:u w:val="single"/>
               </w:rPr>
               <w:t>&lt;참고&gt; 앱의 아이디어를 개인 사진 블로그 관리 앱으로 설정. 이에 자유롭게 게시글을 수정, 삭제 할 수 있도록 하며, 보안을 지키기 위한 최소한의 로그인 기능을 구현함.</w:t>
             </w:r>
@@ -3821,7 +3836,6 @@
             <w:pPr>
               <w:jc w:val="left"/>
               <w:rPr>
-                <w:rFonts w:hint="eastAsia"/>
                 <w:sz w:val="12"/>
                 <w:szCs w:val="12"/>
               </w:rPr>
@@ -3843,7 +3857,6 @@
           <w:p>
             <w:pPr>
               <w:rPr>
-                <w:rFonts w:hint="eastAsia"/>
                 <w:sz w:val="12"/>
                 <w:szCs w:val="12"/>
               </w:rPr>
@@ -3921,8 +3934,8 @@
                 <w:szCs w:val="12"/>
               </w:rPr>
               <w:pict w14:anchorId="44D8C7A6">
-                <v:shape id="Picture 10" o:spid="_x0000_i1029" type="#_x0000_t75" style="width:105.65pt;height:228.1pt;visibility:visible;mso-wrap-style:square">
-                  <v:imagedata r:id="rId20" o:title=""/>
+                <v:shape id="Picture 10" o:spid="_x0000_i1029" type="#_x0000_t75" alt="" style="width:105.65pt;height:228.1pt;visibility:visible;mso-wrap-style:square;mso-width-percent:0;mso-height-percent:0;mso-width-percent:0;mso-height-percent:0">
+                  <v:imagedata r:id="rId21" o:title=""/>
                 </v:shape>
               </w:pict>
             </w:r>
@@ -3951,14 +3964,7 @@
                 <w:sz w:val="12"/>
                 <w:szCs w:val="12"/>
               </w:rPr>
-              <w:t>13-</w:t>
-            </w:r>
-            <w:r>
-              <w:rPr>
-                <w:sz w:val="12"/>
-                <w:szCs w:val="12"/>
-              </w:rPr>
-              <w:t>2</w:t>
+              <w:t>13-2</w:t>
             </w:r>
           </w:p>
         </w:tc>
@@ -3985,7 +3991,6 @@
             <w:pPr>
               <w:jc w:val="left"/>
               <w:rPr>
-                <w:rFonts w:hint="eastAsia"/>
                 <w:sz w:val="12"/>
                 <w:szCs w:val="12"/>
               </w:rPr>
@@ -4007,7 +4012,6 @@
           <w:p>
             <w:pPr>
               <w:rPr>
-                <w:rFonts w:hint="eastAsia"/>
                 <w:sz w:val="12"/>
                 <w:szCs w:val="12"/>
               </w:rPr>
@@ -4085,8 +4089,8 @@
                 <w:szCs w:val="12"/>
               </w:rPr>
               <w:pict w14:anchorId="0351F579">
-                <v:shape id="Picture 12" o:spid="_x0000_i1028" type="#_x0000_t75" alt="A screenshot of a phone&#10;&#10;AI-generated content may be incorrect." style="width:105.65pt;height:238.05pt;visibility:visible;mso-wrap-style:square">
-                  <v:imagedata r:id="rId21" o:title="A screenshot of a phone&#10;&#10;AI-generated content may be incorrect"/>
+                <v:shape id="Picture 12" o:spid="_x0000_i1028" type="#_x0000_t75" alt="A screenshot of a phone&#13;&#10;&#13;&#10;AI-generated content may be incorrect." style="width:105.65pt;height:238.05pt;visibility:visible;mso-wrap-style:square;mso-width-percent:0;mso-height-percent:0;mso-width-percent:0;mso-height-percent:0">
+                  <v:imagedata r:id="rId22" o:title="A screenshot of a phone&#13;&#10;&#13;&#10;AI-generated content may be incorrect"/>
                 </v:shape>
               </w:pict>
             </w:r>
@@ -4116,14 +4120,7 @@
                 <w:szCs w:val="12"/>
               </w:rPr>
               <w:lastRenderedPageBreak/>
-              <w:t>13-</w:t>
-            </w:r>
-            <w:r>
-              <w:rPr>
-                <w:sz w:val="12"/>
-                <w:szCs w:val="12"/>
-              </w:rPr>
-              <w:t>3</w:t>
+              <w:t>13-3</w:t>
             </w:r>
           </w:p>
         </w:tc>
@@ -4150,7 +4147,6 @@
             <w:pPr>
               <w:jc w:val="left"/>
               <w:rPr>
-                <w:rFonts w:hint="eastAsia"/>
                 <w:sz w:val="12"/>
                 <w:szCs w:val="12"/>
               </w:rPr>
@@ -4172,7 +4168,6 @@
           <w:p>
             <w:pPr>
               <w:rPr>
-                <w:rFonts w:hint="eastAsia"/>
                 <w:sz w:val="12"/>
                 <w:szCs w:val="12"/>
               </w:rPr>
@@ -4250,8 +4245,8 @@
                 <w:szCs w:val="12"/>
               </w:rPr>
               <w:pict w14:anchorId="6774FDE8">
-                <v:shape id="Picture 11" o:spid="_x0000_i1027" type="#_x0000_t75" alt="A screenshot of a phone&#10;&#10;AI-generated content may be incorrect." style="width:105.65pt;height:234.4pt;visibility:visible;mso-wrap-style:square">
-                  <v:imagedata r:id="rId22" o:title="A screenshot of a phone&#10;&#10;AI-generated content may be incorrect"/>
+                <v:shape id="Picture 11" o:spid="_x0000_i1027" type="#_x0000_t75" alt="A screenshot of a phone&#13;&#10;&#13;&#10;AI-generated content may be incorrect." style="width:105.65pt;height:234.4pt;visibility:visible;mso-wrap-style:square;mso-width-percent:0;mso-height-percent:0;mso-width-percent:0;mso-height-percent:0">
+                  <v:imagedata r:id="rId23" o:title="A screenshot of a phone&#13;&#10;&#13;&#10;AI-generated content may be incorrect"/>
                 </v:shape>
               </w:pict>
             </w:r>
@@ -4280,14 +4275,7 @@
                 <w:sz w:val="12"/>
                 <w:szCs w:val="12"/>
               </w:rPr>
-              <w:t>13-</w:t>
-            </w:r>
-            <w:r>
-              <w:rPr>
-                <w:sz w:val="12"/>
-                <w:szCs w:val="12"/>
-              </w:rPr>
-              <w:t>4</w:t>
+              <w:t>13-4</w:t>
             </w:r>
           </w:p>
         </w:tc>
@@ -4314,7 +4302,6 @@
             <w:pPr>
               <w:jc w:val="left"/>
               <w:rPr>
-                <w:rFonts w:hint="eastAsia"/>
                 <w:sz w:val="12"/>
                 <w:szCs w:val="12"/>
               </w:rPr>
@@ -4336,7 +4323,6 @@
           <w:p>
             <w:pPr>
               <w:rPr>
-                <w:rFonts w:hint="eastAsia"/>
                 <w:sz w:val="12"/>
                 <w:szCs w:val="12"/>
               </w:rPr>
@@ -4414,8 +4400,8 @@
                 <w:szCs w:val="12"/>
               </w:rPr>
               <w:pict w14:anchorId="6BC379EF">
-                <v:shape id="Picture 1" o:spid="_x0000_i1026" type="#_x0000_t75" style="width:105.65pt;height:227.55pt;visibility:visible;mso-wrap-style:square">
-                  <v:imagedata r:id="rId23" o:title=""/>
+                <v:shape id="Picture 1" o:spid="_x0000_i1026" type="#_x0000_t75" alt="" style="width:105.65pt;height:227.55pt;visibility:visible;mso-wrap-style:square;mso-width-percent:0;mso-height-percent:0;mso-width-percent:0;mso-height-percent:0">
+                  <v:imagedata r:id="rId24" o:title=""/>
                 </v:shape>
               </w:pict>
             </w:r>
@@ -4445,14 +4431,7 @@
                 <w:szCs w:val="12"/>
               </w:rPr>
               <w:lastRenderedPageBreak/>
-              <w:t>13-</w:t>
-            </w:r>
-            <w:r>
-              <w:rPr>
-                <w:sz w:val="12"/>
-                <w:szCs w:val="12"/>
-              </w:rPr>
-              <w:t>5</w:t>
+              <w:t>13-5</w:t>
             </w:r>
           </w:p>
         </w:tc>
@@ -4479,7 +4458,6 @@
             <w:pPr>
               <w:jc w:val="left"/>
               <w:rPr>
-                <w:rFonts w:hint="eastAsia"/>
                 <w:sz w:val="12"/>
                 <w:szCs w:val="12"/>
               </w:rPr>
@@ -4565,7 +4543,6 @@
           <w:p>
             <w:pPr>
               <w:rPr>
-                <w:rFonts w:hint="eastAsia"/>
                 <w:sz w:val="12"/>
                 <w:szCs w:val="12"/>
               </w:rPr>
@@ -4643,8 +4620,8 @@
                 <w:szCs w:val="12"/>
               </w:rPr>
               <w:pict w14:anchorId="598F1B18">
-                <v:shape id="Picture 13" o:spid="_x0000_i1025" type="#_x0000_t75" alt="A screenshot of a login page&#10;&#10;AI-generated content may be incorrect." style="width:105.65pt;height:229.15pt;visibility:visible;mso-wrap-style:square">
-                  <v:imagedata r:id="rId24" o:title="A screenshot of a login page&#10;&#10;AI-generated content may be incorrect"/>
+                <v:shape id="Picture 13" o:spid="_x0000_i1025" type="#_x0000_t75" alt="A screenshot of a login page&#13;&#10;&#13;&#10;AI-generated content may be incorrect." style="width:105.65pt;height:229.15pt;visibility:visible;mso-wrap-style:square;mso-width-percent:0;mso-height-percent:0;mso-width-percent:0;mso-height-percent:0">
+                  <v:imagedata r:id="rId25" o:title="A screenshot of a login page&#13;&#10;&#13;&#10;AI-generated content may be incorrect"/>
                 </v:shape>
               </w:pict>
             </w:r>
@@ -4666,9 +4643,9 @@
       </w:pPr>
     </w:p>
     <w:sectPr>
-      <w:headerReference w:type="default" r:id="rId25"/>
-      <w:footerReference w:type="even" r:id="rId26"/>
-      <w:footerReference w:type="default" r:id="rId27"/>
+      <w:headerReference w:type="default" r:id="rId26"/>
+      <w:footerReference w:type="even" r:id="rId27"/>
+      <w:footerReference w:type="default" r:id="rId28"/>
       <w:footnotePr>
         <w:numRestart w:val="eachSect"/>
       </w:footnotePr>
@@ -4918,7 +4895,7 @@
         <v:path o:extrusionok="f" gradientshapeok="t" o:connecttype="rect"/>
         <o:lock v:ext="edit" aspectratio="t"/>
       </v:shapetype>
-      <v:shape id="_x0000_i1073" type="#_x0000_t75" style="width:8.95pt;height:8.95pt" o:bullet="t">
+      <v:shape id="_x0000_i1080" type="#_x0000_t75" style="width:8.95pt;height:8.95pt" o:bullet="t">
         <v:imagedata r:id="rId1" o:title="BD10267_"/>
       </v:shape>
     </w:pict>

</xml_diff>